<commit_message>
ec and bug fix for rst packets
</commit_message>
<xml_diff>
--- a/proj3/Bells and Whistles 1.docx
+++ b/proj3/Bells and Whistles 1.docx
@@ -80,7 +80,7 @@
             <wp:cNvGraphicFramePr/>
             <a:graphic xmlns:a="http://schemas.openxmlformats.org/drawingml/2006/main">
               <a:graphicData uri="http://schemas.openxmlformats.org/drawingml/2006/chart">
-                <c:chart xmlns:c="http://schemas.openxmlformats.org/drawingml/2006/chart" xmlns:r="http://schemas.openxmlformats.org/officeDocument/2006/relationships" r:id="rId4"/>
+                <c:chart xmlns:c="http://schemas.openxmlformats.org/drawingml/2006/chart" xmlns:r="http://schemas.openxmlformats.org/officeDocument/2006/relationships" r:id="rId5"/>
               </a:graphicData>
             </a:graphic>
             <wp14:sizeRelH relativeFrom="margin">
@@ -92,8 +92,8 @@
           </wp:anchor>
         </w:drawing>
       </w:r>
+      <w:bookmarkEnd w:id="0"/>
     </w:p>
-    <w:bookmarkEnd w:id="0"/>
     <w:p>
       <w:pPr>
         <w:jc w:val="center"/>
@@ -1802,11 +1802,11 @@
           <c:showBubbleSize val="0"/>
         </c:dLbls>
         <c:gapWidth val="150"/>
-        <c:axId val="-1740205168"/>
-        <c:axId val="-1740200816"/>
+        <c:axId val="-1271830544"/>
+        <c:axId val="-1271828368"/>
       </c:barChart>
       <c:catAx>
-        <c:axId val="-1740205168"/>
+        <c:axId val="-1271830544"/>
         <c:scaling>
           <c:orientation val="minMax"/>
         </c:scaling>
@@ -1816,7 +1816,7 @@
         <c:majorTickMark val="none"/>
         <c:minorTickMark val="none"/>
         <c:tickLblPos val="nextTo"/>
-        <c:crossAx val="-1740200816"/>
+        <c:crossAx val="-1271828368"/>
         <c:crosses val="autoZero"/>
         <c:auto val="1"/>
         <c:lblAlgn val="ctr"/>
@@ -1824,7 +1824,7 @@
         <c:noMultiLvlLbl val="0"/>
       </c:catAx>
       <c:valAx>
-        <c:axId val="-1740200816"/>
+        <c:axId val="-1271828368"/>
         <c:scaling>
           <c:orientation val="minMax"/>
         </c:scaling>
@@ -1893,7 +1893,7 @@
             <a:endParaRPr lang="en-US"/>
           </a:p>
         </c:txPr>
-        <c:crossAx val="-1740205168"/>
+        <c:crossAx val="-1271830544"/>
         <c:crosses val="autoZero"/>
         <c:crossBetween val="between"/>
       </c:valAx>
@@ -2231,4 +2231,16 @@
     </a:ext>
   </a:extLst>
 </a:theme>
+</file>
+
+<file path=customXml/item1.xml><?xml version="1.0" encoding="utf-8"?>
+<b:Sources xmlns:b="http://schemas.openxmlformats.org/officeDocument/2006/bibliography" xmlns="http://schemas.openxmlformats.org/officeDocument/2006/bibliography" SelectedStyle="\APASixthEditionOfficeOnline.xsl" StyleName="APA" Version="6"/>
+</file>
+
+<file path=customXml/itemProps1.xml><?xml version="1.0" encoding="utf-8"?>
+<ds:datastoreItem xmlns:ds="http://schemas.openxmlformats.org/officeDocument/2006/customXml" ds:itemID="{52E70AF0-7EE8-4D6C-874E-B0449A2627C9}">
+  <ds:schemaRefs>
+    <ds:schemaRef ds:uri="http://schemas.openxmlformats.org/officeDocument/2006/bibliography"/>
+  </ds:schemaRefs>
+</ds:datastoreItem>
 </file>
</xml_diff>